<commit_message>
Mar 3 feedback added
</commit_message>
<xml_diff>
--- a/Feedback&Comment log.docx
+++ b/Feedback&Comment log.docx
@@ -71,7 +71,7 @@
             </w:rPr>
             <w:fldChar w:fldCharType="separate"/>
           </w:r>
-          <w:hyperlink w:anchor="_Toc126937782" w:history="1">
+          <w:hyperlink w:anchor="_Toc128740153" w:history="1">
             <w:r>
               <w:rPr>
                 <w:rStyle w:val="Hyperlink"/>
@@ -98,7 +98,7 @@
                 <w:noProof/>
                 <w:webHidden/>
               </w:rPr>
-              <w:instrText xml:space="preserve"> PAGEREF _Toc126937782 \h </w:instrText>
+              <w:instrText xml:space="preserve"> PAGEREF _Toc128740153 \h </w:instrText>
             </w:r>
             <w:r>
               <w:rPr>
@@ -130,6 +130,80 @@
           </w:hyperlink>
         </w:p>
         <w:p>
+          <w:pPr>
+            <w:pStyle w:val="TOC1"/>
+            <w:tabs>
+              <w:tab w:val="right" w:leader="dot" w:pos="9350"/>
+            </w:tabs>
+            <w:rPr>
+              <w:rFonts w:cstheme="minorBidi"/>
+              <w:b w:val="0"/>
+              <w:bCs w:val="0"/>
+              <w:i w:val="0"/>
+              <w:iCs w:val="0"/>
+              <w:noProof/>
+              <w:lang w:eastAsia="zh-CN"/>
+            </w:rPr>
+          </w:pPr>
+          <w:hyperlink w:anchor="_Toc128740154" w:history="1">
+            <w:r>
+              <w:rPr>
+                <w:rStyle w:val="Hyperlink"/>
+                <w:noProof/>
+              </w:rPr>
+              <w:t>Mar 3, 2023</w:t>
+            </w:r>
+            <w:r>
+              <w:rPr>
+                <w:noProof/>
+                <w:webHidden/>
+              </w:rPr>
+              <w:tab/>
+            </w:r>
+            <w:r>
+              <w:rPr>
+                <w:noProof/>
+                <w:webHidden/>
+              </w:rPr>
+              <w:fldChar w:fldCharType="begin"/>
+            </w:r>
+            <w:r>
+              <w:rPr>
+                <w:noProof/>
+                <w:webHidden/>
+              </w:rPr>
+              <w:instrText xml:space="preserve"> PAGEREF _Toc128740154 \h </w:instrText>
+            </w:r>
+            <w:r>
+              <w:rPr>
+                <w:noProof/>
+                <w:webHidden/>
+              </w:rPr>
+            </w:r>
+            <w:r>
+              <w:rPr>
+                <w:noProof/>
+                <w:webHidden/>
+              </w:rPr>
+              <w:fldChar w:fldCharType="separate"/>
+            </w:r>
+            <w:r>
+              <w:rPr>
+                <w:noProof/>
+                <w:webHidden/>
+              </w:rPr>
+              <w:t>3</w:t>
+            </w:r>
+            <w:r>
+              <w:rPr>
+                <w:noProof/>
+                <w:webHidden/>
+              </w:rPr>
+              <w:fldChar w:fldCharType="end"/>
+            </w:r>
+          </w:hyperlink>
+        </w:p>
+        <w:p>
           <w:r>
             <w:rPr>
               <w:b/>
@@ -146,7 +220,7 @@
       <w:pPr>
         <w:pStyle w:val="Heading1"/>
       </w:pPr>
-      <w:bookmarkStart w:id="0" w:name="_Toc126937782"/>
+      <w:bookmarkStart w:id="0" w:name="_Toc128740153"/>
       <w:r>
         <w:t>Feb 10, 2023</w:t>
       </w:r>
@@ -559,6 +633,7 @@
         <w:rPr>
           <w:rFonts w:ascii="Calibri" w:eastAsia="Calibri" w:hAnsi="Calibri" w:cs="Calibri"/>
         </w:rPr>
+        <w:lastRenderedPageBreak/>
         <w:t>You can add additional resources links such as MATLAB Onramp, MATLAB Fundamentals etc. and point out relevant sections.</w:t>
       </w:r>
     </w:p>
@@ -577,7 +652,6 @@
         <w:rPr>
           <w:rFonts w:ascii="Calibri" w:eastAsia="Calibri" w:hAnsi="Calibri" w:cs="Calibri"/>
         </w:rPr>
-        <w:lastRenderedPageBreak/>
         <w:t>Maybe timetable and datastore would be nice to mention</w:t>
       </w:r>
     </w:p>
@@ -704,7 +778,6 @@
         <w:t>Good use of logical indexing</w:t>
       </w:r>
     </w:p>
-    <w:p/>
     <w:p>
       <w:pPr>
         <w:rPr>
@@ -1035,6 +1108,635 @@
       <w:proofErr w:type="spellEnd"/>
       <w:r>
         <w:t xml:space="preserve"> – need more text description/comments in the main part of the script</w:t>
+      </w:r>
+    </w:p>
+    <w:p>
+      <w:pPr>
+        <w:pStyle w:val="Heading1"/>
+      </w:pPr>
+      <w:bookmarkStart w:id="1" w:name="_Toc128740154"/>
+      <w:r>
+        <w:lastRenderedPageBreak/>
+        <w:t>Mar 3, 2023</w:t>
+      </w:r>
+      <w:bookmarkEnd w:id="1"/>
+    </w:p>
+    <w:p>
+      <w:pPr>
+        <w:rPr>
+          <w:b/>
+          <w:bCs/>
+        </w:rPr>
+      </w:pPr>
+      <w:r>
+        <w:rPr>
+          <w:b/>
+          <w:bCs/>
+        </w:rPr>
+        <w:t xml:space="preserve">Overall: </w:t>
+      </w:r>
+    </w:p>
+    <w:p>
+      <w:pPr>
+        <w:pStyle w:val="ListParagraph"/>
+        <w:numPr>
+          <w:ilvl w:val="0"/>
+          <w:numId w:val="8"/>
+        </w:numPr>
+      </w:pPr>
+      <w:r>
+        <w:t>Great work!!</w:t>
+      </w:r>
+    </w:p>
+    <w:p>
+      <w:pPr>
+        <w:pStyle w:val="ListParagraph"/>
+        <w:numPr>
+          <w:ilvl w:val="0"/>
+          <w:numId w:val="8"/>
+        </w:numPr>
+      </w:pPr>
+      <w:r>
+        <w:t>Table of content needs to come after titles (and possibly after your initial problem description)</w:t>
+      </w:r>
+    </w:p>
+    <w:p>
+      <w:pPr>
+        <w:pStyle w:val="ListParagraph"/>
+        <w:numPr>
+          <w:ilvl w:val="0"/>
+          <w:numId w:val="8"/>
+        </w:numPr>
+      </w:pPr>
+      <w:r>
+        <w:t xml:space="preserve">Okay to reference non-built-in functions </w:t>
+      </w:r>
+      <w:proofErr w:type="gramStart"/>
+      <w:r>
+        <w:t>as long as</w:t>
+      </w:r>
+      <w:proofErr w:type="gramEnd"/>
+      <w:r>
+        <w:t xml:space="preserve"> they are included in the repo</w:t>
+      </w:r>
+    </w:p>
+    <w:p>
+      <w:pPr>
+        <w:pStyle w:val="ListParagraph"/>
+        <w:numPr>
+          <w:ilvl w:val="0"/>
+          <w:numId w:val="8"/>
+        </w:numPr>
+      </w:pPr>
+      <w:r>
+        <w:t>I’m not able to run any code because for many, data is not available</w:t>
+      </w:r>
+    </w:p>
+    <w:p>
+      <w:pPr>
+        <w:pStyle w:val="ListParagraph"/>
+        <w:numPr>
+          <w:ilvl w:val="0"/>
+          <w:numId w:val="8"/>
+        </w:numPr>
+      </w:pPr>
+      <w:r>
+        <w:t xml:space="preserve">Many functions work with the native “table” data type, </w:t>
+      </w:r>
+      <w:proofErr w:type="gramStart"/>
+      <w:r>
+        <w:t>i.e.</w:t>
+      </w:r>
+      <w:proofErr w:type="gramEnd"/>
+      <w:r>
+        <w:t xml:space="preserve"> no need to covert to array for functions to work. Go through the script and refer to documentation to optimize the scripts. Some examples are provided below</w:t>
+      </w:r>
+    </w:p>
+    <w:p>
+      <w:pPr>
+        <w:pStyle w:val="ListParagraph"/>
+        <w:numPr>
+          <w:ilvl w:val="0"/>
+          <w:numId w:val="8"/>
+        </w:numPr>
+      </w:pPr>
+      <w:r>
+        <w:t>How are we doing on the overall progress?</w:t>
+      </w:r>
+    </w:p>
+    <w:p>
+      <w:pPr>
+        <w:pStyle w:val="ListParagraph"/>
+      </w:pPr>
+    </w:p>
+    <w:p>
+      <w:pPr>
+        <w:pStyle w:val="ListParagraph"/>
+      </w:pPr>
+    </w:p>
+    <w:p>
+      <w:pPr>
+        <w:rPr>
+          <w:b/>
+          <w:bCs/>
+        </w:rPr>
+      </w:pPr>
+      <w:proofErr w:type="spellStart"/>
+      <w:r>
+        <w:rPr>
+          <w:b/>
+          <w:bCs/>
+        </w:rPr>
+        <w:t>Imbalanced_Validated</w:t>
+      </w:r>
+      <w:proofErr w:type="spellEnd"/>
+    </w:p>
+    <w:p>
+      <w:pPr>
+        <w:pStyle w:val="ListParagraph"/>
+        <w:numPr>
+          <w:ilvl w:val="0"/>
+          <w:numId w:val="7"/>
+        </w:numPr>
+      </w:pPr>
+      <w:r>
+        <w:t xml:space="preserve">Line 2 &amp; 51 &amp; 154: make sure data is included in the final submission, I suppose in the same </w:t>
+      </w:r>
+      <w:proofErr w:type="spellStart"/>
+      <w:r>
+        <w:t>Git</w:t>
+      </w:r>
+      <w:proofErr w:type="spellEnd"/>
+      <w:r>
+        <w:t xml:space="preserve"> repo works</w:t>
+      </w:r>
+      <w:r>
+        <w:t xml:space="preserve">. </w:t>
+      </w:r>
+    </w:p>
+    <w:p>
+      <w:pPr>
+        <w:pStyle w:val="ListParagraph"/>
+        <w:numPr>
+          <w:ilvl w:val="0"/>
+          <w:numId w:val="7"/>
+        </w:numPr>
+      </w:pPr>
+      <w:r>
+        <w:t xml:space="preserve">Plot data: </w:t>
+      </w:r>
+      <w:proofErr w:type="gramStart"/>
+      <w:r>
+        <w:t>scatter(</w:t>
+      </w:r>
+      <w:proofErr w:type="gramEnd"/>
+      <w:r>
+        <w:t xml:space="preserve">) and many other MATLAB functions work with the “table” data structure. </w:t>
+      </w:r>
+      <w:proofErr w:type="gramStart"/>
+      <w:r>
+        <w:t>Take a look</w:t>
+      </w:r>
+      <w:proofErr w:type="gramEnd"/>
+      <w:r>
+        <w:t xml:space="preserve"> and consider avoiding loops: </w:t>
+      </w:r>
+      <w:hyperlink r:id="rId14" w:history="1">
+        <w:r>
+          <w:rPr>
+            <w:rStyle w:val="Hyperlink"/>
+          </w:rPr>
+          <w:t>https://www.mathworks.com/help/matlab/ref/scatter.html</w:t>
+        </w:r>
+      </w:hyperlink>
+      <w:r>
+        <w:t xml:space="preserve"> </w:t>
+      </w:r>
+    </w:p>
+    <w:p>
+      <w:pPr>
+        <w:pStyle w:val="ListParagraph"/>
+        <w:numPr>
+          <w:ilvl w:val="1"/>
+          <w:numId w:val="7"/>
+        </w:numPr>
+      </w:pPr>
+      <w:r>
+        <w:t>Search for “</w:t>
+      </w:r>
+      <w:proofErr w:type="spellStart"/>
+      <w:r>
+        <w:t>tbl</w:t>
+      </w:r>
+      <w:proofErr w:type="spellEnd"/>
+      <w:r>
+        <w:t>” and try relevant examples</w:t>
+      </w:r>
+    </w:p>
+    <w:p>
+      <w:pPr>
+        <w:pStyle w:val="ListParagraph"/>
+        <w:numPr>
+          <w:ilvl w:val="0"/>
+          <w:numId w:val="7"/>
+        </w:numPr>
+      </w:pPr>
+      <w:r>
+        <w:t xml:space="preserve"> SMOTE: consider using this one instead: </w:t>
+      </w:r>
+      <w:hyperlink r:id="rId15" w:history="1">
+        <w:r>
+          <w:rPr>
+            <w:rStyle w:val="Hyperlink"/>
+          </w:rPr>
+          <w:t>https://www.mathworks.com/matlabcentral/fileexchange/75168-oversampling-imbalanced-data-smote-related-algorithms</w:t>
+        </w:r>
+      </w:hyperlink>
+    </w:p>
+    <w:p>
+      <w:pPr>
+        <w:pStyle w:val="ListParagraph"/>
+      </w:pPr>
+      <w:r>
+        <w:t xml:space="preserve">It’s also okay to include the functions directly in your repo </w:t>
+      </w:r>
+      <w:proofErr w:type="gramStart"/>
+      <w:r>
+        <w:t>as long as</w:t>
+      </w:r>
+      <w:proofErr w:type="gramEnd"/>
+      <w:r>
+        <w:t xml:space="preserve"> they are properly referenced </w:t>
+      </w:r>
+    </w:p>
+    <w:p>
+      <w:pPr>
+        <w:pStyle w:val="ListParagraph"/>
+        <w:numPr>
+          <w:ilvl w:val="0"/>
+          <w:numId w:val="7"/>
+        </w:numPr>
+      </w:pPr>
+      <w:r>
+        <w:t>Separate “Activity” from the rest of the code, so that it’s clear all other is lecture, while activity is homework (it also seems that the code here is the solution – make sure you also have a corresponding work file)</w:t>
+      </w:r>
+    </w:p>
+    <w:p>
+      <w:pPr>
+        <w:ind w:left="360"/>
+      </w:pPr>
+    </w:p>
+    <w:p>
+      <w:pPr>
+        <w:rPr>
+          <w:b/>
+          <w:bCs/>
+        </w:rPr>
+      </w:pPr>
+      <w:r>
+        <w:rPr>
+          <w:b/>
+          <w:bCs/>
+        </w:rPr>
+        <w:t>Linear Regression Validated</w:t>
+      </w:r>
+    </w:p>
+    <w:p>
+      <w:pPr>
+        <w:pStyle w:val="ListParagraph"/>
+        <w:numPr>
+          <w:ilvl w:val="0"/>
+          <w:numId w:val="9"/>
+        </w:numPr>
+        <w:spacing w:line="315" w:lineRule="atLeast"/>
+        <w:rPr>
+          <w:rFonts w:ascii="Helvetica" w:eastAsia="Times New Roman" w:hAnsi="Helvetica" w:cs="Menlo"/>
+          <w:color w:val="212121"/>
+          <w:sz w:val="21"/>
+          <w:szCs w:val="21"/>
+          <w:lang w:eastAsia="zh-CN"/>
+        </w:rPr>
+      </w:pPr>
+      <w:r>
+        <w:rPr>
+          <w:rFonts w:ascii="Helvetica" w:eastAsia="Times New Roman" w:hAnsi="Helvetica" w:cs="Menlo"/>
+          <w:color w:val="212121"/>
+          <w:sz w:val="21"/>
+          <w:szCs w:val="21"/>
+          <w:lang w:eastAsia="zh-CN"/>
+        </w:rPr>
+        <w:t xml:space="preserve">Two examples demonstrate multiple </w:t>
+      </w:r>
+      <w:r>
+        <w:rPr>
+          <w:rFonts w:ascii="Helvetica" w:eastAsia="Times New Roman" w:hAnsi="Helvetica" w:cs="Menlo"/>
+          <w:color w:val="FF0000"/>
+          <w:sz w:val="21"/>
+          <w:szCs w:val="21"/>
+          <w:highlight w:val="yellow"/>
+          <w:lang w:eastAsia="zh-CN"/>
+        </w:rPr>
+        <w:t>Python</w:t>
+      </w:r>
+      <w:r>
+        <w:rPr>
+          <w:rFonts w:ascii="Helvetica" w:eastAsia="Times New Roman" w:hAnsi="Helvetica" w:cs="Menlo"/>
+          <w:color w:val="212121"/>
+          <w:sz w:val="21"/>
+          <w:szCs w:val="21"/>
+          <w:lang w:eastAsia="zh-CN"/>
+        </w:rPr>
+        <w:t xml:space="preserve"> methods for (1) univariate linear regression and (2) multiple linear regression.</w:t>
+      </w:r>
+      <w:r>
+        <w:rPr>
+          <w:rFonts w:ascii="Helvetica" w:eastAsia="Times New Roman" w:hAnsi="Helvetica" w:cs="Menlo"/>
+          <w:color w:val="212121"/>
+          <w:sz w:val="21"/>
+          <w:szCs w:val="21"/>
+          <w:lang w:eastAsia="zh-CN"/>
+        </w:rPr>
+        <w:t xml:space="preserve"> Should be MATLAB I suppose?</w:t>
+      </w:r>
+    </w:p>
+    <w:p>
+      <w:pPr>
+        <w:pStyle w:val="ListParagraph"/>
+        <w:numPr>
+          <w:ilvl w:val="0"/>
+          <w:numId w:val="9"/>
+        </w:numPr>
+      </w:pPr>
+      <w:r>
+        <w:t xml:space="preserve">Maybe good to break down and blend text description and code together. I will </w:t>
+      </w:r>
+      <w:proofErr w:type="spellStart"/>
+      <w:r>
+        <w:t>explan</w:t>
+      </w:r>
+      <w:proofErr w:type="spellEnd"/>
+      <w:r>
+        <w:t xml:space="preserve"> when we meet.</w:t>
+      </w:r>
+    </w:p>
+    <w:p>
+      <w:pPr>
+        <w:pStyle w:val="ListParagraph"/>
+        <w:numPr>
+          <w:ilvl w:val="0"/>
+          <w:numId w:val="9"/>
+        </w:numPr>
+      </w:pPr>
+      <w:r>
+        <w:t xml:space="preserve">I like how things are broken down in the original Python code, </w:t>
+      </w:r>
+      <w:proofErr w:type="gramStart"/>
+      <w:r>
+        <w:t>i.e.</w:t>
+      </w:r>
+      <w:proofErr w:type="gramEnd"/>
+      <w:r>
+        <w:t xml:space="preserve"> solution file shows how you can write everything using NumPy to how you can directly call a built-in function. Please consider doing something similar here.</w:t>
+      </w:r>
+    </w:p>
+    <w:p>
+      <w:pPr>
+        <w:pStyle w:val="ListParagraph"/>
+        <w:numPr>
+          <w:ilvl w:val="0"/>
+          <w:numId w:val="9"/>
+        </w:numPr>
+      </w:pPr>
+      <w:r>
+        <w:t>Okay to include supporting functions. Great that you include it at the end. Perhaps make it clear that they are supplementary by bolding and renaming</w:t>
+      </w:r>
+    </w:p>
+    <w:p/>
+    <w:p>
+      <w:pPr>
+        <w:rPr>
+          <w:b/>
+          <w:bCs/>
+        </w:rPr>
+      </w:pPr>
+      <w:proofErr w:type="spellStart"/>
+      <w:r>
+        <w:rPr>
+          <w:b/>
+          <w:bCs/>
+        </w:rPr>
+        <w:lastRenderedPageBreak/>
+        <w:t>Polymer_Melt_Flowrate_Validated</w:t>
+      </w:r>
+      <w:proofErr w:type="spellEnd"/>
+    </w:p>
+    <w:p>
+      <w:r>
+        <w:t xml:space="preserve">Great work. No major feedback. </w:t>
+      </w:r>
+    </w:p>
+    <w:p>
+      <w:pPr>
+        <w:pStyle w:val="ListParagraph"/>
+        <w:numPr>
+          <w:ilvl w:val="0"/>
+          <w:numId w:val="10"/>
+        </w:numPr>
+      </w:pPr>
+      <w:r>
+        <w:t xml:space="preserve">Condense table of content, </w:t>
+      </w:r>
+    </w:p>
+    <w:p>
+      <w:pPr>
+        <w:pStyle w:val="ListParagraph"/>
+        <w:numPr>
+          <w:ilvl w:val="0"/>
+          <w:numId w:val="10"/>
+        </w:numPr>
+      </w:pPr>
+      <w:r>
+        <w:t>KNN – okay to use custom function, just be sure to include the actual function in the repo</w:t>
+      </w:r>
+    </w:p>
+    <w:p>
+      <w:pPr>
+        <w:pStyle w:val="ListParagraph"/>
+        <w:numPr>
+          <w:ilvl w:val="0"/>
+          <w:numId w:val="10"/>
+        </w:numPr>
+      </w:pPr>
+      <w:r>
+        <w:t>Feature selection</w:t>
+      </w:r>
+    </w:p>
+    <w:p>
+      <w:pPr>
+        <w:pStyle w:val="ListParagraph"/>
+        <w:numPr>
+          <w:ilvl w:val="1"/>
+          <w:numId w:val="10"/>
+        </w:numPr>
+      </w:pPr>
+      <w:r>
+        <w:t xml:space="preserve">Feature selection in general: </w:t>
+      </w:r>
+      <w:hyperlink r:id="rId16" w:history="1">
+        <w:r>
+          <w:rPr>
+            <w:rStyle w:val="Hyperlink"/>
+          </w:rPr>
+          <w:t>https://www.mathworks.com/help/stats/feature-selection.html</w:t>
+        </w:r>
+      </w:hyperlink>
+    </w:p>
+    <w:p>
+      <w:pPr>
+        <w:pStyle w:val="ListParagraph"/>
+        <w:numPr>
+          <w:ilvl w:val="1"/>
+          <w:numId w:val="10"/>
+        </w:numPr>
+      </w:pPr>
+      <w:r>
+        <w:rPr>
+          <w:rFonts w:ascii="Consolas" w:eastAsia="Times New Roman" w:hAnsi="Consolas" w:cs="Times New Roman"/>
+          <w:color w:val="212121"/>
+          <w:sz w:val="21"/>
+          <w:szCs w:val="21"/>
+        </w:rPr>
+        <w:t>fscchi2</w:t>
+      </w:r>
+      <w:r>
+        <w:rPr>
+          <w:rFonts w:ascii="Consolas" w:eastAsia="Times New Roman" w:hAnsi="Consolas" w:cs="Times New Roman"/>
+          <w:color w:val="212121"/>
+          <w:sz w:val="21"/>
+          <w:szCs w:val="21"/>
+        </w:rPr>
+        <w:t xml:space="preserve"> </w:t>
+      </w:r>
+      <w:r>
+        <w:t>works with table. Have you tried that? It may solve the problem you asked in the other document.</w:t>
+      </w:r>
+    </w:p>
+    <w:p>
+      <w:pPr>
+        <w:pStyle w:val="ListParagraph"/>
+        <w:numPr>
+          <w:ilvl w:val="0"/>
+          <w:numId w:val="10"/>
+        </w:numPr>
+      </w:pPr>
+      <w:proofErr w:type="spellStart"/>
+      <w:r>
+        <w:rPr>
+          <w:rFonts w:ascii="Consolas" w:eastAsia="Times New Roman" w:hAnsi="Consolas" w:cs="Times New Roman"/>
+          <w:color w:val="212121"/>
+          <w:sz w:val="21"/>
+          <w:szCs w:val="21"/>
+        </w:rPr>
+        <w:t>fitlm</w:t>
+      </w:r>
+      <w:proofErr w:type="spellEnd"/>
+      <w:r>
+        <w:rPr>
+          <w:rFonts w:ascii="Consolas" w:eastAsia="Times New Roman" w:hAnsi="Consolas" w:cs="Times New Roman"/>
+          <w:color w:val="212121"/>
+          <w:sz w:val="21"/>
+          <w:szCs w:val="21"/>
+        </w:rPr>
+        <w:t xml:space="preserve"> </w:t>
+      </w:r>
+      <w:r>
+        <w:t>works with table (line 99 – 103)</w:t>
+      </w:r>
+    </w:p>
+    <w:p>
+      <w:pPr>
+        <w:pStyle w:val="ListParagraph"/>
+        <w:ind w:left="1440"/>
+      </w:pPr>
+    </w:p>
+    <w:p/>
+    <w:p>
+      <w:r>
+        <w:t>Scale data for machine learning</w:t>
+      </w:r>
+    </w:p>
+    <w:p>
+      <w:r>
+        <w:t xml:space="preserve">Great problem description and script. </w:t>
+      </w:r>
+    </w:p>
+    <w:p>
+      <w:pPr>
+        <w:pStyle w:val="ListParagraph"/>
+        <w:numPr>
+          <w:ilvl w:val="0"/>
+          <w:numId w:val="11"/>
+        </w:numPr>
+      </w:pPr>
+      <w:r>
+        <w:t>Add table of content (after problem description)</w:t>
+      </w:r>
+    </w:p>
+    <w:p>
+      <w:pPr>
+        <w:pStyle w:val="ListParagraph"/>
+        <w:numPr>
+          <w:ilvl w:val="0"/>
+          <w:numId w:val="11"/>
+        </w:numPr>
+      </w:pPr>
+      <w:r>
+        <w:t>Separate activity from example, and include work/solution copies for activity</w:t>
+      </w:r>
+    </w:p>
+    <w:p/>
+    <w:p>
+      <w:pPr>
+        <w:rPr>
+          <w:b/>
+          <w:bCs/>
+        </w:rPr>
+      </w:pPr>
+      <w:r>
+        <w:rPr>
+          <w:b/>
+          <w:bCs/>
+        </w:rPr>
+        <w:t>Sonar Detection</w:t>
+      </w:r>
+    </w:p>
+    <w:p>
+      <w:pPr>
+        <w:pStyle w:val="ListParagraph"/>
+        <w:numPr>
+          <w:ilvl w:val="0"/>
+          <w:numId w:val="12"/>
+        </w:numPr>
+      </w:pPr>
+      <w:r>
+        <w:t>Script is incomplete, I will review when it’s done</w:t>
+      </w:r>
+    </w:p>
+    <w:p>
+      <w:pPr>
+        <w:pStyle w:val="ListParagraph"/>
+        <w:numPr>
+          <w:ilvl w:val="0"/>
+          <w:numId w:val="12"/>
+        </w:numPr>
+      </w:pPr>
+      <w:proofErr w:type="gramStart"/>
+      <w:r>
+        <w:t>Also</w:t>
+      </w:r>
+      <w:proofErr w:type="gramEnd"/>
+      <w:r>
+        <w:t xml:space="preserve"> for case studies in general, make sure Ayan has a pass at it as she’s the chemical engineering expert.</w:t>
       </w:r>
     </w:p>
     <w:sectPr>
@@ -1050,6 +1752,92 @@
 <file path=word/numbering.xml><?xml version="1.0" encoding="utf-8"?>
 <w:numbering xmlns:wpc="http://schemas.microsoft.com/office/word/2010/wordprocessingCanvas" xmlns:cx="http://schemas.microsoft.com/office/drawing/2014/chartex" xmlns:cx1="http://schemas.microsoft.com/office/drawing/2015/9/8/chartex" xmlns:cx2="http://schemas.microsoft.com/office/drawing/2015/10/21/chartex" xmlns:cx3="http://schemas.microsoft.com/office/drawing/2016/5/9/chartex" xmlns:cx4="http://schemas.microsoft.com/office/drawing/2016/5/10/chartex" xmlns:cx5="http://schemas.microsoft.com/office/drawing/2016/5/11/chartex" xmlns:cx6="http://schemas.microsoft.com/office/drawing/2016/5/12/chartex" xmlns:cx7="http://schemas.microsoft.com/office/drawing/2016/5/13/chartex" xmlns:cx8="http://schemas.microsoft.com/office/drawing/2016/5/14/chartex" xmlns:mc="http://schemas.openxmlformats.org/markup-compatibility/2006" xmlns:aink="http://schemas.microsoft.com/office/drawing/2016/ink" xmlns:am3d="http://schemas.microsoft.com/office/drawing/2017/model3d" xmlns:o="urn:schemas-microsoft-com:office:office" xmlns:oel="http://schemas.microsoft.com/office/2019/extlst" xmlns:r="http://schemas.openxmlformats.org/officeDocument/2006/relationships" xmlns:m="http://schemas.openxmlformats.org/officeDocument/2006/math" xmlns:v="urn:schemas-microsoft-com:vml" xmlns:wp14="http://schemas.microsoft.com/office/word/2010/wordprocessingDrawing" xmlns:wp="http://schemas.openxmlformats.org/drawingml/2006/wordprocessingDrawing" xmlns:w10="urn:schemas-microsoft-com:office:word" xmlns:w="http://schemas.openxmlformats.org/wordprocessingml/2006/main" xmlns:w14="http://schemas.microsoft.com/office/word/2010/wordml" xmlns:w15="http://schemas.microsoft.com/office/word/2012/wordml" xmlns:w16cex="http://schemas.microsoft.com/office/word/2018/wordml/cex" xmlns:w16cid="http://schemas.microsoft.com/office/word/2016/wordml/cid" xmlns:w16="http://schemas.microsoft.com/office/word/2018/wordml" xmlns:w16sdtdh="http://schemas.microsoft.com/office/word/2020/wordml/sdtdatahash" xmlns:w16se="http://schemas.microsoft.com/office/word/2015/wordml/symex" xmlns:wpg="http://schemas.microsoft.com/office/word/2010/wordprocessingGroup" xmlns:wpi="http://schemas.microsoft.com/office/word/2010/wordprocessingInk" xmlns:wne="http://schemas.microsoft.com/office/word/2006/wordml" xmlns:wps="http://schemas.microsoft.com/office/word/2010/wordprocessingShape" mc:Ignorable="w14 w15 w16se w16cid w16 w16cex w16sdtdh wp14">
   <w:abstractNum w:abstractNumId="0" w15:restartNumberingAfterBreak="0">
+    <w:nsid w:val="026A45A0"/>
+    <w:multiLevelType w:val="hybridMultilevel"/>
+    <w:tmpl w:val="1624BC7C"/>
+    <w:lvl w:ilvl="0" w:tplc="FFFFFFFF">
+      <w:start w:val="1"/>
+      <w:numFmt w:val="decimal"/>
+      <w:lvlText w:val="%1."/>
+      <w:lvlJc w:val="left"/>
+      <w:pPr>
+        <w:ind w:left="720" w:hanging="360"/>
+      </w:pPr>
+    </w:lvl>
+    <w:lvl w:ilvl="1" w:tplc="FFFFFFFF">
+      <w:start w:val="1"/>
+      <w:numFmt w:val="lowerLetter"/>
+      <w:lvlText w:val="%2."/>
+      <w:lvlJc w:val="left"/>
+      <w:pPr>
+        <w:ind w:left="1440" w:hanging="360"/>
+      </w:pPr>
+    </w:lvl>
+    <w:lvl w:ilvl="2" w:tplc="FFFFFFFF">
+      <w:start w:val="1"/>
+      <w:numFmt w:val="lowerRoman"/>
+      <w:lvlText w:val="%3."/>
+      <w:lvlJc w:val="right"/>
+      <w:pPr>
+        <w:ind w:left="2160" w:hanging="180"/>
+      </w:pPr>
+    </w:lvl>
+    <w:lvl w:ilvl="3" w:tplc="FFFFFFFF">
+      <w:start w:val="1"/>
+      <w:numFmt w:val="decimal"/>
+      <w:lvlText w:val="%4."/>
+      <w:lvlJc w:val="left"/>
+      <w:pPr>
+        <w:ind w:left="2880" w:hanging="360"/>
+      </w:pPr>
+    </w:lvl>
+    <w:lvl w:ilvl="4" w:tplc="FFFFFFFF">
+      <w:start w:val="1"/>
+      <w:numFmt w:val="lowerLetter"/>
+      <w:lvlText w:val="%5."/>
+      <w:lvlJc w:val="left"/>
+      <w:pPr>
+        <w:ind w:left="3600" w:hanging="360"/>
+      </w:pPr>
+    </w:lvl>
+    <w:lvl w:ilvl="5" w:tplc="FFFFFFFF">
+      <w:start w:val="1"/>
+      <w:numFmt w:val="lowerRoman"/>
+      <w:lvlText w:val="%6."/>
+      <w:lvlJc w:val="right"/>
+      <w:pPr>
+        <w:ind w:left="4320" w:hanging="180"/>
+      </w:pPr>
+    </w:lvl>
+    <w:lvl w:ilvl="6" w:tplc="FFFFFFFF">
+      <w:start w:val="1"/>
+      <w:numFmt w:val="decimal"/>
+      <w:lvlText w:val="%7."/>
+      <w:lvlJc w:val="left"/>
+      <w:pPr>
+        <w:ind w:left="5040" w:hanging="360"/>
+      </w:pPr>
+    </w:lvl>
+    <w:lvl w:ilvl="7" w:tplc="FFFFFFFF">
+      <w:start w:val="1"/>
+      <w:numFmt w:val="lowerLetter"/>
+      <w:lvlText w:val="%8."/>
+      <w:lvlJc w:val="left"/>
+      <w:pPr>
+        <w:ind w:left="5760" w:hanging="360"/>
+      </w:pPr>
+    </w:lvl>
+    <w:lvl w:ilvl="8" w:tplc="FFFFFFFF">
+      <w:start w:val="1"/>
+      <w:numFmt w:val="lowerRoman"/>
+      <w:lvlText w:val="%9."/>
+      <w:lvlJc w:val="right"/>
+      <w:pPr>
+        <w:ind w:left="6480" w:hanging="180"/>
+      </w:pPr>
+    </w:lvl>
+  </w:abstractNum>
+  <w:abstractNum w:abstractNumId="1" w15:restartNumberingAfterBreak="0">
     <w:nsid w:val="085007D6"/>
     <w:multiLevelType w:val="hybridMultilevel"/>
     <w:tmpl w:val="ABEAB992"/>
@@ -1162,7 +1950,93 @@
       </w:rPr>
     </w:lvl>
   </w:abstractNum>
-  <w:abstractNum w:abstractNumId="1" w15:restartNumberingAfterBreak="0">
+  <w:abstractNum w:abstractNumId="2" w15:restartNumberingAfterBreak="0">
+    <w:nsid w:val="1D795869"/>
+    <w:multiLevelType w:val="hybridMultilevel"/>
+    <w:tmpl w:val="1624BC7C"/>
+    <w:lvl w:ilvl="0" w:tplc="FFFFFFFF">
+      <w:start w:val="1"/>
+      <w:numFmt w:val="decimal"/>
+      <w:lvlText w:val="%1."/>
+      <w:lvlJc w:val="left"/>
+      <w:pPr>
+        <w:ind w:left="720" w:hanging="360"/>
+      </w:pPr>
+    </w:lvl>
+    <w:lvl w:ilvl="1" w:tplc="FFFFFFFF">
+      <w:start w:val="1"/>
+      <w:numFmt w:val="lowerLetter"/>
+      <w:lvlText w:val="%2."/>
+      <w:lvlJc w:val="left"/>
+      <w:pPr>
+        <w:ind w:left="1440" w:hanging="360"/>
+      </w:pPr>
+    </w:lvl>
+    <w:lvl w:ilvl="2" w:tplc="FFFFFFFF">
+      <w:start w:val="1"/>
+      <w:numFmt w:val="lowerRoman"/>
+      <w:lvlText w:val="%3."/>
+      <w:lvlJc w:val="right"/>
+      <w:pPr>
+        <w:ind w:left="2160" w:hanging="180"/>
+      </w:pPr>
+    </w:lvl>
+    <w:lvl w:ilvl="3" w:tplc="FFFFFFFF">
+      <w:start w:val="1"/>
+      <w:numFmt w:val="decimal"/>
+      <w:lvlText w:val="%4."/>
+      <w:lvlJc w:val="left"/>
+      <w:pPr>
+        <w:ind w:left="2880" w:hanging="360"/>
+      </w:pPr>
+    </w:lvl>
+    <w:lvl w:ilvl="4" w:tplc="FFFFFFFF">
+      <w:start w:val="1"/>
+      <w:numFmt w:val="lowerLetter"/>
+      <w:lvlText w:val="%5."/>
+      <w:lvlJc w:val="left"/>
+      <w:pPr>
+        <w:ind w:left="3600" w:hanging="360"/>
+      </w:pPr>
+    </w:lvl>
+    <w:lvl w:ilvl="5" w:tplc="FFFFFFFF">
+      <w:start w:val="1"/>
+      <w:numFmt w:val="lowerRoman"/>
+      <w:lvlText w:val="%6."/>
+      <w:lvlJc w:val="right"/>
+      <w:pPr>
+        <w:ind w:left="4320" w:hanging="180"/>
+      </w:pPr>
+    </w:lvl>
+    <w:lvl w:ilvl="6" w:tplc="FFFFFFFF">
+      <w:start w:val="1"/>
+      <w:numFmt w:val="decimal"/>
+      <w:lvlText w:val="%7."/>
+      <w:lvlJc w:val="left"/>
+      <w:pPr>
+        <w:ind w:left="5040" w:hanging="360"/>
+      </w:pPr>
+    </w:lvl>
+    <w:lvl w:ilvl="7" w:tplc="FFFFFFFF">
+      <w:start w:val="1"/>
+      <w:numFmt w:val="lowerLetter"/>
+      <w:lvlText w:val="%8."/>
+      <w:lvlJc w:val="left"/>
+      <w:pPr>
+        <w:ind w:left="5760" w:hanging="360"/>
+      </w:pPr>
+    </w:lvl>
+    <w:lvl w:ilvl="8" w:tplc="FFFFFFFF">
+      <w:start w:val="1"/>
+      <w:numFmt w:val="lowerRoman"/>
+      <w:lvlText w:val="%9."/>
+      <w:lvlJc w:val="right"/>
+      <w:pPr>
+        <w:ind w:left="6480" w:hanging="180"/>
+      </w:pPr>
+    </w:lvl>
+  </w:abstractNum>
+  <w:abstractNum w:abstractNumId="3" w15:restartNumberingAfterBreak="0">
     <w:nsid w:val="30E91D8C"/>
     <w:multiLevelType w:val="hybridMultilevel"/>
     <w:tmpl w:val="2542B1E4"/>
@@ -1275,7 +2149,7 @@
       </w:rPr>
     </w:lvl>
   </w:abstractNum>
-  <w:abstractNum w:abstractNumId="2" w15:restartNumberingAfterBreak="0">
+  <w:abstractNum w:abstractNumId="4" w15:restartNumberingAfterBreak="0">
     <w:nsid w:val="3561033B"/>
     <w:multiLevelType w:val="hybridMultilevel"/>
     <w:tmpl w:val="32C8B072"/>
@@ -1361,7 +2235,120 @@
       </w:pPr>
     </w:lvl>
   </w:abstractNum>
-  <w:abstractNum w:abstractNumId="3" w15:restartNumberingAfterBreak="0">
+  <w:abstractNum w:abstractNumId="5" w15:restartNumberingAfterBreak="0">
+    <w:nsid w:val="3D5B1869"/>
+    <w:multiLevelType w:val="hybridMultilevel"/>
+    <w:tmpl w:val="537C528C"/>
+    <w:lvl w:ilvl="0" w:tplc="04090001">
+      <w:start w:val="1"/>
+      <w:numFmt w:val="bullet"/>
+      <w:lvlText w:val=""/>
+      <w:lvlJc w:val="left"/>
+      <w:pPr>
+        <w:ind w:left="720" w:hanging="360"/>
+      </w:pPr>
+      <w:rPr>
+        <w:rFonts w:ascii="Symbol" w:hAnsi="Symbol" w:hint="default"/>
+      </w:rPr>
+    </w:lvl>
+    <w:lvl w:ilvl="1" w:tplc="04090003" w:tentative="1">
+      <w:start w:val="1"/>
+      <w:numFmt w:val="bullet"/>
+      <w:lvlText w:val="o"/>
+      <w:lvlJc w:val="left"/>
+      <w:pPr>
+        <w:ind w:left="1440" w:hanging="360"/>
+      </w:pPr>
+      <w:rPr>
+        <w:rFonts w:ascii="Courier New" w:hAnsi="Courier New" w:cs="Courier New" w:hint="default"/>
+      </w:rPr>
+    </w:lvl>
+    <w:lvl w:ilvl="2" w:tplc="04090005" w:tentative="1">
+      <w:start w:val="1"/>
+      <w:numFmt w:val="bullet"/>
+      <w:lvlText w:val=""/>
+      <w:lvlJc w:val="left"/>
+      <w:pPr>
+        <w:ind w:left="2160" w:hanging="360"/>
+      </w:pPr>
+      <w:rPr>
+        <w:rFonts w:ascii="Wingdings" w:hAnsi="Wingdings" w:hint="default"/>
+      </w:rPr>
+    </w:lvl>
+    <w:lvl w:ilvl="3" w:tplc="04090001" w:tentative="1">
+      <w:start w:val="1"/>
+      <w:numFmt w:val="bullet"/>
+      <w:lvlText w:val=""/>
+      <w:lvlJc w:val="left"/>
+      <w:pPr>
+        <w:ind w:left="2880" w:hanging="360"/>
+      </w:pPr>
+      <w:rPr>
+        <w:rFonts w:ascii="Symbol" w:hAnsi="Symbol" w:hint="default"/>
+      </w:rPr>
+    </w:lvl>
+    <w:lvl w:ilvl="4" w:tplc="04090003" w:tentative="1">
+      <w:start w:val="1"/>
+      <w:numFmt w:val="bullet"/>
+      <w:lvlText w:val="o"/>
+      <w:lvlJc w:val="left"/>
+      <w:pPr>
+        <w:ind w:left="3600" w:hanging="360"/>
+      </w:pPr>
+      <w:rPr>
+        <w:rFonts w:ascii="Courier New" w:hAnsi="Courier New" w:cs="Courier New" w:hint="default"/>
+      </w:rPr>
+    </w:lvl>
+    <w:lvl w:ilvl="5" w:tplc="04090005" w:tentative="1">
+      <w:start w:val="1"/>
+      <w:numFmt w:val="bullet"/>
+      <w:lvlText w:val=""/>
+      <w:lvlJc w:val="left"/>
+      <w:pPr>
+        <w:ind w:left="4320" w:hanging="360"/>
+      </w:pPr>
+      <w:rPr>
+        <w:rFonts w:ascii="Wingdings" w:hAnsi="Wingdings" w:hint="default"/>
+      </w:rPr>
+    </w:lvl>
+    <w:lvl w:ilvl="6" w:tplc="04090001" w:tentative="1">
+      <w:start w:val="1"/>
+      <w:numFmt w:val="bullet"/>
+      <w:lvlText w:val=""/>
+      <w:lvlJc w:val="left"/>
+      <w:pPr>
+        <w:ind w:left="5040" w:hanging="360"/>
+      </w:pPr>
+      <w:rPr>
+        <w:rFonts w:ascii="Symbol" w:hAnsi="Symbol" w:hint="default"/>
+      </w:rPr>
+    </w:lvl>
+    <w:lvl w:ilvl="7" w:tplc="04090003" w:tentative="1">
+      <w:start w:val="1"/>
+      <w:numFmt w:val="bullet"/>
+      <w:lvlText w:val="o"/>
+      <w:lvlJc w:val="left"/>
+      <w:pPr>
+        <w:ind w:left="5760" w:hanging="360"/>
+      </w:pPr>
+      <w:rPr>
+        <w:rFonts w:ascii="Courier New" w:hAnsi="Courier New" w:cs="Courier New" w:hint="default"/>
+      </w:rPr>
+    </w:lvl>
+    <w:lvl w:ilvl="8" w:tplc="04090005" w:tentative="1">
+      <w:start w:val="1"/>
+      <w:numFmt w:val="bullet"/>
+      <w:lvlText w:val=""/>
+      <w:lvlJc w:val="left"/>
+      <w:pPr>
+        <w:ind w:left="6480" w:hanging="360"/>
+      </w:pPr>
+      <w:rPr>
+        <w:rFonts w:ascii="Wingdings" w:hAnsi="Wingdings" w:hint="default"/>
+      </w:rPr>
+    </w:lvl>
+  </w:abstractNum>
+  <w:abstractNum w:abstractNumId="6" w15:restartNumberingAfterBreak="0">
     <w:nsid w:val="3DE5F947"/>
     <w:multiLevelType w:val="hybridMultilevel"/>
     <w:tmpl w:val="A18AC0BC"/>
@@ -1474,7 +2461,93 @@
       </w:rPr>
     </w:lvl>
   </w:abstractNum>
-  <w:abstractNum w:abstractNumId="4" w15:restartNumberingAfterBreak="0">
+  <w:abstractNum w:abstractNumId="7" w15:restartNumberingAfterBreak="0">
+    <w:nsid w:val="3F1E1A72"/>
+    <w:multiLevelType w:val="hybridMultilevel"/>
+    <w:tmpl w:val="1624BC7C"/>
+    <w:lvl w:ilvl="0" w:tplc="FFFFFFFF">
+      <w:start w:val="1"/>
+      <w:numFmt w:val="decimal"/>
+      <w:lvlText w:val="%1."/>
+      <w:lvlJc w:val="left"/>
+      <w:pPr>
+        <w:ind w:left="720" w:hanging="360"/>
+      </w:pPr>
+    </w:lvl>
+    <w:lvl w:ilvl="1" w:tplc="FFFFFFFF">
+      <w:start w:val="1"/>
+      <w:numFmt w:val="lowerLetter"/>
+      <w:lvlText w:val="%2."/>
+      <w:lvlJc w:val="left"/>
+      <w:pPr>
+        <w:ind w:left="1440" w:hanging="360"/>
+      </w:pPr>
+    </w:lvl>
+    <w:lvl w:ilvl="2" w:tplc="FFFFFFFF">
+      <w:start w:val="1"/>
+      <w:numFmt w:val="lowerRoman"/>
+      <w:lvlText w:val="%3."/>
+      <w:lvlJc w:val="right"/>
+      <w:pPr>
+        <w:ind w:left="2160" w:hanging="180"/>
+      </w:pPr>
+    </w:lvl>
+    <w:lvl w:ilvl="3" w:tplc="FFFFFFFF">
+      <w:start w:val="1"/>
+      <w:numFmt w:val="decimal"/>
+      <w:lvlText w:val="%4."/>
+      <w:lvlJc w:val="left"/>
+      <w:pPr>
+        <w:ind w:left="2880" w:hanging="360"/>
+      </w:pPr>
+    </w:lvl>
+    <w:lvl w:ilvl="4" w:tplc="FFFFFFFF">
+      <w:start w:val="1"/>
+      <w:numFmt w:val="lowerLetter"/>
+      <w:lvlText w:val="%5."/>
+      <w:lvlJc w:val="left"/>
+      <w:pPr>
+        <w:ind w:left="3600" w:hanging="360"/>
+      </w:pPr>
+    </w:lvl>
+    <w:lvl w:ilvl="5" w:tplc="FFFFFFFF">
+      <w:start w:val="1"/>
+      <w:numFmt w:val="lowerRoman"/>
+      <w:lvlText w:val="%6."/>
+      <w:lvlJc w:val="right"/>
+      <w:pPr>
+        <w:ind w:left="4320" w:hanging="180"/>
+      </w:pPr>
+    </w:lvl>
+    <w:lvl w:ilvl="6" w:tplc="FFFFFFFF">
+      <w:start w:val="1"/>
+      <w:numFmt w:val="decimal"/>
+      <w:lvlText w:val="%7."/>
+      <w:lvlJc w:val="left"/>
+      <w:pPr>
+        <w:ind w:left="5040" w:hanging="360"/>
+      </w:pPr>
+    </w:lvl>
+    <w:lvl w:ilvl="7" w:tplc="FFFFFFFF">
+      <w:start w:val="1"/>
+      <w:numFmt w:val="lowerLetter"/>
+      <w:lvlText w:val="%8."/>
+      <w:lvlJc w:val="left"/>
+      <w:pPr>
+        <w:ind w:left="5760" w:hanging="360"/>
+      </w:pPr>
+    </w:lvl>
+    <w:lvl w:ilvl="8" w:tplc="FFFFFFFF">
+      <w:start w:val="1"/>
+      <w:numFmt w:val="lowerRoman"/>
+      <w:lvlText w:val="%9."/>
+      <w:lvlJc w:val="right"/>
+      <w:pPr>
+        <w:ind w:left="6480" w:hanging="180"/>
+      </w:pPr>
+    </w:lvl>
+  </w:abstractNum>
+  <w:abstractNum w:abstractNumId="8" w15:restartNumberingAfterBreak="0">
     <w:nsid w:val="57EF31C5"/>
     <w:multiLevelType w:val="hybridMultilevel"/>
     <w:tmpl w:val="BD4CBF46"/>
@@ -1587,11 +2660,124 @@
       </w:rPr>
     </w:lvl>
   </w:abstractNum>
-  <w:abstractNum w:abstractNumId="5" w15:restartNumberingAfterBreak="0">
-    <w:nsid w:val="640E1B52"/>
+  <w:abstractNum w:abstractNumId="9" w15:restartNumberingAfterBreak="0">
+    <w:nsid w:val="58C54DEC"/>
     <w:multiLevelType w:val="hybridMultilevel"/>
-    <w:tmpl w:val="0B8E846A"/>
-    <w:lvl w:ilvl="0" w:tplc="73A86662">
+    <w:tmpl w:val="3528C012"/>
+    <w:lvl w:ilvl="0" w:tplc="04090001">
+      <w:start w:val="1"/>
+      <w:numFmt w:val="bullet"/>
+      <w:lvlText w:val=""/>
+      <w:lvlJc w:val="left"/>
+      <w:pPr>
+        <w:ind w:left="720" w:hanging="360"/>
+      </w:pPr>
+      <w:rPr>
+        <w:rFonts w:ascii="Symbol" w:hAnsi="Symbol" w:hint="default"/>
+      </w:rPr>
+    </w:lvl>
+    <w:lvl w:ilvl="1" w:tplc="04090003" w:tentative="1">
+      <w:start w:val="1"/>
+      <w:numFmt w:val="bullet"/>
+      <w:lvlText w:val="o"/>
+      <w:lvlJc w:val="left"/>
+      <w:pPr>
+        <w:ind w:left="1440" w:hanging="360"/>
+      </w:pPr>
+      <w:rPr>
+        <w:rFonts w:ascii="Courier New" w:hAnsi="Courier New" w:cs="Courier New" w:hint="default"/>
+      </w:rPr>
+    </w:lvl>
+    <w:lvl w:ilvl="2" w:tplc="04090005" w:tentative="1">
+      <w:start w:val="1"/>
+      <w:numFmt w:val="bullet"/>
+      <w:lvlText w:val=""/>
+      <w:lvlJc w:val="left"/>
+      <w:pPr>
+        <w:ind w:left="2160" w:hanging="360"/>
+      </w:pPr>
+      <w:rPr>
+        <w:rFonts w:ascii="Wingdings" w:hAnsi="Wingdings" w:hint="default"/>
+      </w:rPr>
+    </w:lvl>
+    <w:lvl w:ilvl="3" w:tplc="04090001" w:tentative="1">
+      <w:start w:val="1"/>
+      <w:numFmt w:val="bullet"/>
+      <w:lvlText w:val=""/>
+      <w:lvlJc w:val="left"/>
+      <w:pPr>
+        <w:ind w:left="2880" w:hanging="360"/>
+      </w:pPr>
+      <w:rPr>
+        <w:rFonts w:ascii="Symbol" w:hAnsi="Symbol" w:hint="default"/>
+      </w:rPr>
+    </w:lvl>
+    <w:lvl w:ilvl="4" w:tplc="04090003" w:tentative="1">
+      <w:start w:val="1"/>
+      <w:numFmt w:val="bullet"/>
+      <w:lvlText w:val="o"/>
+      <w:lvlJc w:val="left"/>
+      <w:pPr>
+        <w:ind w:left="3600" w:hanging="360"/>
+      </w:pPr>
+      <w:rPr>
+        <w:rFonts w:ascii="Courier New" w:hAnsi="Courier New" w:cs="Courier New" w:hint="default"/>
+      </w:rPr>
+    </w:lvl>
+    <w:lvl w:ilvl="5" w:tplc="04090005" w:tentative="1">
+      <w:start w:val="1"/>
+      <w:numFmt w:val="bullet"/>
+      <w:lvlText w:val=""/>
+      <w:lvlJc w:val="left"/>
+      <w:pPr>
+        <w:ind w:left="4320" w:hanging="360"/>
+      </w:pPr>
+      <w:rPr>
+        <w:rFonts w:ascii="Wingdings" w:hAnsi="Wingdings" w:hint="default"/>
+      </w:rPr>
+    </w:lvl>
+    <w:lvl w:ilvl="6" w:tplc="04090001" w:tentative="1">
+      <w:start w:val="1"/>
+      <w:numFmt w:val="bullet"/>
+      <w:lvlText w:val=""/>
+      <w:lvlJc w:val="left"/>
+      <w:pPr>
+        <w:ind w:left="5040" w:hanging="360"/>
+      </w:pPr>
+      <w:rPr>
+        <w:rFonts w:ascii="Symbol" w:hAnsi="Symbol" w:hint="default"/>
+      </w:rPr>
+    </w:lvl>
+    <w:lvl w:ilvl="7" w:tplc="04090003" w:tentative="1">
+      <w:start w:val="1"/>
+      <w:numFmt w:val="bullet"/>
+      <w:lvlText w:val="o"/>
+      <w:lvlJc w:val="left"/>
+      <w:pPr>
+        <w:ind w:left="5760" w:hanging="360"/>
+      </w:pPr>
+      <w:rPr>
+        <w:rFonts w:ascii="Courier New" w:hAnsi="Courier New" w:cs="Courier New" w:hint="default"/>
+      </w:rPr>
+    </w:lvl>
+    <w:lvl w:ilvl="8" w:tplc="04090005" w:tentative="1">
+      <w:start w:val="1"/>
+      <w:numFmt w:val="bullet"/>
+      <w:lvlText w:val=""/>
+      <w:lvlJc w:val="left"/>
+      <w:pPr>
+        <w:ind w:left="6480" w:hanging="360"/>
+      </w:pPr>
+      <w:rPr>
+        <w:rFonts w:ascii="Wingdings" w:hAnsi="Wingdings" w:hint="default"/>
+      </w:rPr>
+    </w:lvl>
+  </w:abstractNum>
+  <w:abstractNum w:abstractNumId="10" w15:restartNumberingAfterBreak="0">
+    <w:nsid w:val="62AC3CBA"/>
+    <w:multiLevelType w:val="hybridMultilevel"/>
+    <w:tmpl w:val="1624BC7C"/>
+    <w:lvl w:ilvl="0" w:tplc="FFFFFFFF">
       <w:start w:val="1"/>
       <w:numFmt w:val="decimal"/>
       <w:lvlText w:val="%1."/>
@@ -1600,7 +2786,7 @@
         <w:ind w:left="720" w:hanging="360"/>
       </w:pPr>
     </w:lvl>
-    <w:lvl w:ilvl="1" w:tplc="1A64AD60">
+    <w:lvl w:ilvl="1" w:tplc="FFFFFFFF">
       <w:start w:val="1"/>
       <w:numFmt w:val="lowerLetter"/>
       <w:lvlText w:val="%2."/>
@@ -1609,7 +2795,7 @@
         <w:ind w:left="1440" w:hanging="360"/>
       </w:pPr>
     </w:lvl>
-    <w:lvl w:ilvl="2" w:tplc="CACA4512">
+    <w:lvl w:ilvl="2" w:tplc="FFFFFFFF">
       <w:start w:val="1"/>
       <w:numFmt w:val="lowerRoman"/>
       <w:lvlText w:val="%3."/>
@@ -1618,7 +2804,7 @@
         <w:ind w:left="2160" w:hanging="180"/>
       </w:pPr>
     </w:lvl>
-    <w:lvl w:ilvl="3" w:tplc="3676D16C">
+    <w:lvl w:ilvl="3" w:tplc="FFFFFFFF">
       <w:start w:val="1"/>
       <w:numFmt w:val="decimal"/>
       <w:lvlText w:val="%4."/>
@@ -1627,7 +2813,7 @@
         <w:ind w:left="2880" w:hanging="360"/>
       </w:pPr>
     </w:lvl>
-    <w:lvl w:ilvl="4" w:tplc="B9DA7D08">
+    <w:lvl w:ilvl="4" w:tplc="FFFFFFFF">
       <w:start w:val="1"/>
       <w:numFmt w:val="lowerLetter"/>
       <w:lvlText w:val="%5."/>
@@ -1636,7 +2822,7 @@
         <w:ind w:left="3600" w:hanging="360"/>
       </w:pPr>
     </w:lvl>
-    <w:lvl w:ilvl="5" w:tplc="1DDE1C24">
+    <w:lvl w:ilvl="5" w:tplc="FFFFFFFF">
       <w:start w:val="1"/>
       <w:numFmt w:val="lowerRoman"/>
       <w:lvlText w:val="%6."/>
@@ -1645,7 +2831,7 @@
         <w:ind w:left="4320" w:hanging="180"/>
       </w:pPr>
     </w:lvl>
-    <w:lvl w:ilvl="6" w:tplc="EF6C9092">
+    <w:lvl w:ilvl="6" w:tplc="FFFFFFFF">
       <w:start w:val="1"/>
       <w:numFmt w:val="decimal"/>
       <w:lvlText w:val="%7."/>
@@ -1654,7 +2840,7 @@
         <w:ind w:left="5040" w:hanging="360"/>
       </w:pPr>
     </w:lvl>
-    <w:lvl w:ilvl="7" w:tplc="9916582E">
+    <w:lvl w:ilvl="7" w:tplc="FFFFFFFF">
       <w:start w:val="1"/>
       <w:numFmt w:val="lowerLetter"/>
       <w:lvlText w:val="%8."/>
@@ -1663,7 +2849,7 @@
         <w:ind w:left="5760" w:hanging="360"/>
       </w:pPr>
     </w:lvl>
-    <w:lvl w:ilvl="8" w:tplc="6802AEE2">
+    <w:lvl w:ilvl="8" w:tplc="FFFFFFFF">
       <w:start w:val="1"/>
       <w:numFmt w:val="lowerRoman"/>
       <w:lvlText w:val="%9."/>
@@ -1673,23 +2859,127 @@
       </w:pPr>
     </w:lvl>
   </w:abstractNum>
+  <w:abstractNum w:abstractNumId="11" w15:restartNumberingAfterBreak="0">
+    <w:nsid w:val="640E1B52"/>
+    <w:multiLevelType w:val="hybridMultilevel"/>
+    <w:tmpl w:val="1624BC7C"/>
+    <w:lvl w:ilvl="0" w:tplc="0409000F">
+      <w:start w:val="1"/>
+      <w:numFmt w:val="decimal"/>
+      <w:lvlText w:val="%1."/>
+      <w:lvlJc w:val="left"/>
+      <w:pPr>
+        <w:ind w:left="720" w:hanging="360"/>
+      </w:pPr>
+    </w:lvl>
+    <w:lvl w:ilvl="1" w:tplc="1A64AD60">
+      <w:start w:val="1"/>
+      <w:numFmt w:val="lowerLetter"/>
+      <w:lvlText w:val="%2."/>
+      <w:lvlJc w:val="left"/>
+      <w:pPr>
+        <w:ind w:left="1440" w:hanging="360"/>
+      </w:pPr>
+    </w:lvl>
+    <w:lvl w:ilvl="2" w:tplc="CACA4512">
+      <w:start w:val="1"/>
+      <w:numFmt w:val="lowerRoman"/>
+      <w:lvlText w:val="%3."/>
+      <w:lvlJc w:val="right"/>
+      <w:pPr>
+        <w:ind w:left="2160" w:hanging="180"/>
+      </w:pPr>
+    </w:lvl>
+    <w:lvl w:ilvl="3" w:tplc="3676D16C">
+      <w:start w:val="1"/>
+      <w:numFmt w:val="decimal"/>
+      <w:lvlText w:val="%4."/>
+      <w:lvlJc w:val="left"/>
+      <w:pPr>
+        <w:ind w:left="2880" w:hanging="360"/>
+      </w:pPr>
+    </w:lvl>
+    <w:lvl w:ilvl="4" w:tplc="B9DA7D08">
+      <w:start w:val="1"/>
+      <w:numFmt w:val="lowerLetter"/>
+      <w:lvlText w:val="%5."/>
+      <w:lvlJc w:val="left"/>
+      <w:pPr>
+        <w:ind w:left="3600" w:hanging="360"/>
+      </w:pPr>
+    </w:lvl>
+    <w:lvl w:ilvl="5" w:tplc="1DDE1C24">
+      <w:start w:val="1"/>
+      <w:numFmt w:val="lowerRoman"/>
+      <w:lvlText w:val="%6."/>
+      <w:lvlJc w:val="right"/>
+      <w:pPr>
+        <w:ind w:left="4320" w:hanging="180"/>
+      </w:pPr>
+    </w:lvl>
+    <w:lvl w:ilvl="6" w:tplc="EF6C9092">
+      <w:start w:val="1"/>
+      <w:numFmt w:val="decimal"/>
+      <w:lvlText w:val="%7."/>
+      <w:lvlJc w:val="left"/>
+      <w:pPr>
+        <w:ind w:left="5040" w:hanging="360"/>
+      </w:pPr>
+    </w:lvl>
+    <w:lvl w:ilvl="7" w:tplc="9916582E">
+      <w:start w:val="1"/>
+      <w:numFmt w:val="lowerLetter"/>
+      <w:lvlText w:val="%8."/>
+      <w:lvlJc w:val="left"/>
+      <w:pPr>
+        <w:ind w:left="5760" w:hanging="360"/>
+      </w:pPr>
+    </w:lvl>
+    <w:lvl w:ilvl="8" w:tplc="6802AEE2">
+      <w:start w:val="1"/>
+      <w:numFmt w:val="lowerRoman"/>
+      <w:lvlText w:val="%9."/>
+      <w:lvlJc w:val="right"/>
+      <w:pPr>
+        <w:ind w:left="6480" w:hanging="180"/>
+      </w:pPr>
+    </w:lvl>
+  </w:abstractNum>
   <w:num w:numId="1" w16cid:durableId="184907803">
+    <w:abstractNumId w:val="4"/>
+  </w:num>
+  <w:num w:numId="2" w16cid:durableId="1952081897">
+    <w:abstractNumId w:val="6"/>
+  </w:num>
+  <w:num w:numId="3" w16cid:durableId="287857577">
+    <w:abstractNumId w:val="11"/>
+  </w:num>
+  <w:num w:numId="4" w16cid:durableId="1014724978">
+    <w:abstractNumId w:val="3"/>
+  </w:num>
+  <w:num w:numId="5" w16cid:durableId="1509951863">
+    <w:abstractNumId w:val="1"/>
+  </w:num>
+  <w:num w:numId="6" w16cid:durableId="1205370716">
+    <w:abstractNumId w:val="8"/>
+  </w:num>
+  <w:num w:numId="7" w16cid:durableId="1546526918">
+    <w:abstractNumId w:val="10"/>
+  </w:num>
+  <w:num w:numId="8" w16cid:durableId="1009332098">
+    <w:abstractNumId w:val="9"/>
+  </w:num>
+  <w:num w:numId="9" w16cid:durableId="1222712596">
+    <w:abstractNumId w:val="7"/>
+  </w:num>
+  <w:num w:numId="10" w16cid:durableId="1622033609">
+    <w:abstractNumId w:val="0"/>
+  </w:num>
+  <w:num w:numId="11" w16cid:durableId="122968880">
     <w:abstractNumId w:val="2"/>
   </w:num>
-  <w:num w:numId="2" w16cid:durableId="1952081897">
-    <w:abstractNumId w:val="3"/>
-  </w:num>
-  <w:num w:numId="3" w16cid:durableId="287857577">
+  <w:num w:numId="12" w16cid:durableId="58479853">
     <w:abstractNumId w:val="5"/>
-  </w:num>
-  <w:num w:numId="4" w16cid:durableId="1014724978">
-    <w:abstractNumId w:val="1"/>
-  </w:num>
-  <w:num w:numId="5" w16cid:durableId="1509951863">
-    <w:abstractNumId w:val="0"/>
-  </w:num>
-  <w:num w:numId="6" w16cid:durableId="1205370716">
-    <w:abstractNumId w:val="4"/>
   </w:num>
 </w:numbering>
 </file>
@@ -2217,6 +3507,23 @@
       <w:u w:val="single"/>
     </w:rPr>
   </w:style>
+  <w:style w:type="character" w:styleId="UnresolvedMention">
+    <w:name w:val="Unresolved Mention"/>
+    <w:basedOn w:val="DefaultParagraphFont"/>
+    <w:uiPriority w:val="99"/>
+    <w:semiHidden/>
+    <w:unhideWhenUsed/>
+    <w:rsid w:val="004635CA"/>
+    <w:rPr>
+      <w:color w:val="605E5C"/>
+      <w:shd w:val="clear" w:color="auto" w:fill="E1DFDD"/>
+    </w:rPr>
+  </w:style>
+  <w:style w:type="character" w:customStyle="1" w:styleId="s52bd29340">
+    <w:name w:val="s52bd29340"/>
+    <w:basedOn w:val="DefaultParagraphFont"/>
+    <w:rsid w:val="004635CA"/>
+  </w:style>
 </w:styles>
 </file>
 

</xml_diff>